<commit_message>
Documento de resultados actualizado, se agregaron las fotos que faltaban del deploy de paquetes en el SSISDB y de la creacion y programacion de ejecucion del job con los ETLS
</commit_message>
<xml_diff>
--- a/Documentos/Resultados Ejecucion ETLs.docx
+++ b/Documentos/Resultados Ejecucion ETLs.docx
@@ -9,6 +9,8 @@
           <w:lang w:val="es-BO"/>
         </w:rPr>
       </w:pPr>
+      <w:bookmarkStart w:id="0" w:name="_GoBack"/>
+      <w:bookmarkEnd w:id="0"/>
       <w:r>
         <w:rPr>
           <w:b/>
@@ -61,8 +63,6 @@
         </w:rPr>
         <w:t xml:space="preserve"> (</w:t>
       </w:r>
-      <w:bookmarkStart w:id="0" w:name="_GoBack"/>
-      <w:bookmarkEnd w:id="0"/>
       <w:r>
         <w:rPr>
           <w:b/>
@@ -94,186 +94,6 @@
             <wp:extent cx="4533900" cy="1913829"/>
             <wp:effectExtent l="0" t="0" r="0" b="0"/>
             <wp:docPr id="1" name="Imagen 1"/>
-            <wp:cNvGraphicFramePr>
-              <a:graphicFrameLocks xmlns:a="http://schemas.openxmlformats.org/drawingml/2006/main" noChangeAspect="1"/>
-            </wp:cNvGraphicFramePr>
-            <a:graphic xmlns:a="http://schemas.openxmlformats.org/drawingml/2006/main">
-              <a:graphicData uri="http://schemas.openxmlformats.org/drawingml/2006/picture">
-                <pic:pic xmlns:pic="http://schemas.openxmlformats.org/drawingml/2006/picture">
-                  <pic:nvPicPr>
-                    <pic:cNvPr id="1" name=""/>
-                    <pic:cNvPicPr/>
-                  </pic:nvPicPr>
-                  <pic:blipFill>
-                    <a:blip r:embed="rId5"/>
-                    <a:stretch>
-                      <a:fillRect/>
-                    </a:stretch>
-                  </pic:blipFill>
-                  <pic:spPr>
-                    <a:xfrm>
-                      <a:off x="0" y="0"/>
-                      <a:ext cx="4555055" cy="1922759"/>
-                    </a:xfrm>
-                    <a:prstGeom prst="rect">
-                      <a:avLst/>
-                    </a:prstGeom>
-                  </pic:spPr>
-                </pic:pic>
-              </a:graphicData>
-            </a:graphic>
-          </wp:inline>
-        </w:drawing>
-      </w:r>
-    </w:p>
-    <w:p>
-      <w:pPr>
-        <w:pStyle w:val="Prrafodelista"/>
-        <w:numPr>
-          <w:ilvl w:val="0"/>
-          <w:numId w:val="1"/>
-        </w:numPr>
-        <w:rPr>
-          <w:b/>
-        </w:rPr>
-      </w:pPr>
-      <w:r>
-        <w:rPr>
-          <w:b/>
-        </w:rPr>
-        <w:t>Books.dtsx</w:t>
-      </w:r>
-      <w:r>
-        <w:rPr>
-          <w:b/>
-        </w:rPr>
-        <w:t xml:space="preserve"> </w:t>
-      </w:r>
-      <w:r>
-        <w:rPr>
-          <w:b/>
-          <w:lang w:val="es-BO"/>
-        </w:rPr>
-        <w:t>(</w:t>
-      </w:r>
-      <w:r>
-        <w:rPr>
-          <w:b/>
-          <w:lang w:val="es-BO"/>
-        </w:rPr>
-        <w:t>Dimensión</w:t>
-      </w:r>
-      <w:r>
-        <w:rPr>
-          <w:b/>
-          <w:lang w:val="es-BO"/>
-        </w:rPr>
-        <w:t>)</w:t>
-      </w:r>
-    </w:p>
-    <w:p>
-      <w:pPr>
-        <w:jc w:val="center"/>
-      </w:pPr>
-      <w:r>
-        <w:rPr>
-          <w:noProof/>
-        </w:rPr>
-        <w:drawing>
-          <wp:inline distT="0" distB="0" distL="0" distR="0" wp14:anchorId="35A742F6" wp14:editId="71EF07D4">
-            <wp:extent cx="4547411" cy="2357755"/>
-            <wp:effectExtent l="0" t="0" r="5715" b="4445"/>
-            <wp:docPr id="2" name="Imagen 2"/>
-            <wp:cNvGraphicFramePr>
-              <a:graphicFrameLocks xmlns:a="http://schemas.openxmlformats.org/drawingml/2006/main" noChangeAspect="1"/>
-            </wp:cNvGraphicFramePr>
-            <a:graphic xmlns:a="http://schemas.openxmlformats.org/drawingml/2006/main">
-              <a:graphicData uri="http://schemas.openxmlformats.org/drawingml/2006/picture">
-                <pic:pic xmlns:pic="http://schemas.openxmlformats.org/drawingml/2006/picture">
-                  <pic:nvPicPr>
-                    <pic:cNvPr id="1" name=""/>
-                    <pic:cNvPicPr/>
-                  </pic:nvPicPr>
-                  <pic:blipFill>
-                    <a:blip r:embed="rId6"/>
-                    <a:stretch>
-                      <a:fillRect/>
-                    </a:stretch>
-                  </pic:blipFill>
-                  <pic:spPr>
-                    <a:xfrm>
-                      <a:off x="0" y="0"/>
-                      <a:ext cx="4576851" cy="2373019"/>
-                    </a:xfrm>
-                    <a:prstGeom prst="rect">
-                      <a:avLst/>
-                    </a:prstGeom>
-                  </pic:spPr>
-                </pic:pic>
-              </a:graphicData>
-            </a:graphic>
-          </wp:inline>
-        </w:drawing>
-      </w:r>
-    </w:p>
-    <w:p>
-      <w:pPr>
-        <w:pStyle w:val="Prrafodelista"/>
-        <w:numPr>
-          <w:ilvl w:val="0"/>
-          <w:numId w:val="1"/>
-        </w:numPr>
-        <w:rPr>
-          <w:b/>
-        </w:rPr>
-      </w:pPr>
-      <w:r>
-        <w:rPr>
-          <w:b/>
-        </w:rPr>
-        <w:t>Customer.dtsx</w:t>
-      </w:r>
-      <w:r>
-        <w:rPr>
-          <w:b/>
-        </w:rPr>
-        <w:t xml:space="preserve"> </w:t>
-      </w:r>
-      <w:r>
-        <w:rPr>
-          <w:b/>
-          <w:lang w:val="es-BO"/>
-        </w:rPr>
-        <w:t>(</w:t>
-      </w:r>
-      <w:r>
-        <w:rPr>
-          <w:b/>
-          <w:lang w:val="es-BO"/>
-        </w:rPr>
-        <w:t>Dimensión</w:t>
-      </w:r>
-      <w:r>
-        <w:rPr>
-          <w:b/>
-          <w:lang w:val="es-BO"/>
-        </w:rPr>
-        <w:t>)</w:t>
-      </w:r>
-    </w:p>
-    <w:p>
-      <w:pPr>
-        <w:jc w:val="center"/>
-      </w:pPr>
-      <w:r>
-        <w:rPr>
-          <w:noProof/>
-        </w:rPr>
-        <w:drawing>
-          <wp:inline distT="0" distB="0" distL="0" distR="0" wp14:anchorId="4880A422" wp14:editId="016AB949">
-            <wp:extent cx="4529667" cy="2177724"/>
-            <wp:effectExtent l="0" t="0" r="4445" b="0"/>
-            <wp:docPr id="3" name="Imagen 3"/>
             <wp:cNvGraphicFramePr>
               <a:graphicFrameLocks xmlns:a="http://schemas.openxmlformats.org/drawingml/2006/main" noChangeAspect="1"/>
             </wp:cNvGraphicFramePr>
@@ -293,7 +113,7 @@
                   <pic:spPr>
                     <a:xfrm>
                       <a:off x="0" y="0"/>
-                      <a:ext cx="4542831" cy="2184053"/>
+                      <a:ext cx="4555055" cy="1922759"/>
                     </a:xfrm>
                     <a:prstGeom prst="rect">
                       <a:avLst/>
@@ -321,8 +141,7 @@
         <w:rPr>
           <w:b/>
         </w:rPr>
-        <w:lastRenderedPageBreak/>
-        <w:t>Publisher.dtsx</w:t>
+        <w:t>Books.dtsx</w:t>
       </w:r>
       <w:r>
         <w:rPr>
@@ -361,10 +180,10 @@
           <w:noProof/>
         </w:rPr>
         <w:drawing>
-          <wp:inline distT="0" distB="0" distL="0" distR="0" wp14:anchorId="579C6F8A" wp14:editId="5E5B95D1">
-            <wp:extent cx="4643967" cy="2478271"/>
-            <wp:effectExtent l="0" t="0" r="4445" b="0"/>
-            <wp:docPr id="4" name="Imagen 4"/>
+          <wp:inline distT="0" distB="0" distL="0" distR="0" wp14:anchorId="35A742F6" wp14:editId="71EF07D4">
+            <wp:extent cx="4547411" cy="2357755"/>
+            <wp:effectExtent l="0" t="0" r="5715" b="4445"/>
+            <wp:docPr id="2" name="Imagen 2"/>
             <wp:cNvGraphicFramePr>
               <a:graphicFrameLocks xmlns:a="http://schemas.openxmlformats.org/drawingml/2006/main" noChangeAspect="1"/>
             </wp:cNvGraphicFramePr>
@@ -384,7 +203,7 @@
                   <pic:spPr>
                     <a:xfrm>
                       <a:off x="0" y="0"/>
-                      <a:ext cx="4656511" cy="2484965"/>
+                      <a:ext cx="4576851" cy="2373019"/>
                     </a:xfrm>
                     <a:prstGeom prst="rect">
                       <a:avLst/>
@@ -412,7 +231,7 @@
         <w:rPr>
           <w:b/>
         </w:rPr>
-        <w:t>ShippingMethod.dtsx</w:t>
+        <w:t>Customer.dtsx</w:t>
       </w:r>
       <w:r>
         <w:rPr>
@@ -451,10 +270,10 @@
           <w:noProof/>
         </w:rPr>
         <w:drawing>
-          <wp:inline distT="0" distB="0" distL="0" distR="0" wp14:anchorId="63A38E44" wp14:editId="59B39D0C">
-            <wp:extent cx="4550833" cy="2816557"/>
-            <wp:effectExtent l="0" t="0" r="2540" b="3175"/>
-            <wp:docPr id="5" name="Imagen 5"/>
+          <wp:inline distT="0" distB="0" distL="0" distR="0" wp14:anchorId="4880A422" wp14:editId="016AB949">
+            <wp:extent cx="4529667" cy="2177724"/>
+            <wp:effectExtent l="0" t="0" r="4445" b="0"/>
+            <wp:docPr id="3" name="Imagen 3"/>
             <wp:cNvGraphicFramePr>
               <a:graphicFrameLocks xmlns:a="http://schemas.openxmlformats.org/drawingml/2006/main" noChangeAspect="1"/>
             </wp:cNvGraphicFramePr>
@@ -474,7 +293,7 @@
                   <pic:spPr>
                     <a:xfrm>
                       <a:off x="0" y="0"/>
-                      <a:ext cx="4570429" cy="2828685"/>
+                      <a:ext cx="4542831" cy="2184053"/>
                     </a:xfrm>
                     <a:prstGeom prst="rect">
                       <a:avLst/>
@@ -489,41 +308,6 @@
     </w:p>
     <w:p>
       <w:pPr>
-        <w:jc w:val="center"/>
-      </w:pPr>
-    </w:p>
-    <w:p>
-      <w:pPr>
-        <w:jc w:val="center"/>
-      </w:pPr>
-    </w:p>
-    <w:p>
-      <w:pPr>
-        <w:jc w:val="center"/>
-      </w:pPr>
-    </w:p>
-    <w:p>
-      <w:pPr>
-        <w:jc w:val="center"/>
-      </w:pPr>
-    </w:p>
-    <w:p>
-      <w:pPr>
-        <w:jc w:val="center"/>
-      </w:pPr>
-    </w:p>
-    <w:p>
-      <w:pPr>
-        <w:jc w:val="center"/>
-      </w:pPr>
-    </w:p>
-    <w:p>
-      <w:pPr>
-        <w:jc w:val="center"/>
-      </w:pPr>
-    </w:p>
-    <w:p>
-      <w:pPr>
         <w:pStyle w:val="Prrafodelista"/>
         <w:numPr>
           <w:ilvl w:val="0"/>
@@ -538,7 +322,7 @@
           <w:b/>
         </w:rPr>
         <w:lastRenderedPageBreak/>
-        <w:t>DimDeliverySite.dtsx</w:t>
+        <w:t>Publisher.dtsx</w:t>
       </w:r>
       <w:r>
         <w:rPr>
@@ -577,10 +361,10 @@
           <w:noProof/>
         </w:rPr>
         <w:drawing>
-          <wp:inline distT="0" distB="0" distL="0" distR="0" wp14:anchorId="1EED3C5F" wp14:editId="7F6F55F5">
-            <wp:extent cx="4572000" cy="3163765"/>
-            <wp:effectExtent l="0" t="0" r="0" b="0"/>
-            <wp:docPr id="6" name="Imagen 6"/>
+          <wp:inline distT="0" distB="0" distL="0" distR="0" wp14:anchorId="579C6F8A" wp14:editId="5E5B95D1">
+            <wp:extent cx="4643967" cy="2478271"/>
+            <wp:effectExtent l="0" t="0" r="4445" b="0"/>
+            <wp:docPr id="4" name="Imagen 4"/>
             <wp:cNvGraphicFramePr>
               <a:graphicFrameLocks xmlns:a="http://schemas.openxmlformats.org/drawingml/2006/main" noChangeAspect="1"/>
             </wp:cNvGraphicFramePr>
@@ -600,7 +384,7 @@
                   <pic:spPr>
                     <a:xfrm>
                       <a:off x="0" y="0"/>
-                      <a:ext cx="4579726" cy="3169111"/>
+                      <a:ext cx="4656511" cy="2484965"/>
                     </a:xfrm>
                     <a:prstGeom prst="rect">
                       <a:avLst/>
@@ -628,7 +412,34 @@
         <w:rPr>
           <w:b/>
         </w:rPr>
-        <w:t>CustOrder.dtsx (Fact)</w:t>
+        <w:t>ShippingMethod.dtsx</w:t>
+      </w:r>
+      <w:r>
+        <w:rPr>
+          <w:b/>
+        </w:rPr>
+        <w:t xml:space="preserve"> </w:t>
+      </w:r>
+      <w:r>
+        <w:rPr>
+          <w:b/>
+          <w:lang w:val="es-BO"/>
+        </w:rPr>
+        <w:t>(</w:t>
+      </w:r>
+      <w:r>
+        <w:rPr>
+          <w:b/>
+          <w:lang w:val="es-BO"/>
+        </w:rPr>
+        <w:t>Dimensión</w:t>
+      </w:r>
+      <w:r>
+        <w:rPr>
+          <w:b/>
+          <w:lang w:val="es-BO"/>
+        </w:rPr>
+        <w:t>)</w:t>
       </w:r>
     </w:p>
     <w:p>
@@ -640,10 +451,10 @@
           <w:noProof/>
         </w:rPr>
         <w:drawing>
-          <wp:inline distT="0" distB="0" distL="0" distR="0" wp14:anchorId="5751952C" wp14:editId="12A81AE3">
-            <wp:extent cx="4521200" cy="3092868"/>
-            <wp:effectExtent l="0" t="0" r="0" b="0"/>
-            <wp:docPr id="7" name="Imagen 7"/>
+          <wp:inline distT="0" distB="0" distL="0" distR="0" wp14:anchorId="63A38E44" wp14:editId="59B39D0C">
+            <wp:extent cx="4550833" cy="2816557"/>
+            <wp:effectExtent l="0" t="0" r="2540" b="3175"/>
+            <wp:docPr id="5" name="Imagen 5"/>
             <wp:cNvGraphicFramePr>
               <a:graphicFrameLocks xmlns:a="http://schemas.openxmlformats.org/drawingml/2006/main" noChangeAspect="1"/>
             </wp:cNvGraphicFramePr>
@@ -663,7 +474,7 @@
                   <pic:spPr>
                     <a:xfrm>
                       <a:off x="0" y="0"/>
-                      <a:ext cx="4533763" cy="3101462"/>
+                      <a:ext cx="4570429" cy="2828685"/>
                     </a:xfrm>
                     <a:prstGeom prst="rect">
                       <a:avLst/>
@@ -676,10 +487,41 @@
         </w:drawing>
       </w:r>
     </w:p>
-    <w:p/>
-    <w:p/>
-    <w:p/>
-    <w:p/>
+    <w:p>
+      <w:pPr>
+        <w:jc w:val="center"/>
+      </w:pPr>
+    </w:p>
+    <w:p>
+      <w:pPr>
+        <w:jc w:val="center"/>
+      </w:pPr>
+    </w:p>
+    <w:p>
+      <w:pPr>
+        <w:jc w:val="center"/>
+      </w:pPr>
+    </w:p>
+    <w:p>
+      <w:pPr>
+        <w:jc w:val="center"/>
+      </w:pPr>
+    </w:p>
+    <w:p>
+      <w:pPr>
+        <w:jc w:val="center"/>
+      </w:pPr>
+    </w:p>
+    <w:p>
+      <w:pPr>
+        <w:jc w:val="center"/>
+      </w:pPr>
+    </w:p>
+    <w:p>
+      <w:pPr>
+        <w:jc w:val="center"/>
+      </w:pPr>
+    </w:p>
     <w:p>
       <w:pPr>
         <w:pStyle w:val="Prrafodelista"/>
@@ -696,19 +538,49 @@
           <w:b/>
         </w:rPr>
         <w:lastRenderedPageBreak/>
-        <w:t>Base de datos BookStoreDW</w:t>
-      </w:r>
-    </w:p>
-    <w:p>
+        <w:t>DimDeliverySite.dtsx</w:t>
+      </w:r>
+      <w:r>
+        <w:rPr>
+          <w:b/>
+        </w:rPr>
+        <w:t xml:space="preserve"> </w:t>
+      </w:r>
+      <w:r>
+        <w:rPr>
+          <w:b/>
+          <w:lang w:val="es-BO"/>
+        </w:rPr>
+        <w:t>(</w:t>
+      </w:r>
+      <w:r>
+        <w:rPr>
+          <w:b/>
+          <w:lang w:val="es-BO"/>
+        </w:rPr>
+        <w:t>Dimensión</w:t>
+      </w:r>
+      <w:r>
+        <w:rPr>
+          <w:b/>
+          <w:lang w:val="es-BO"/>
+        </w:rPr>
+        <w:t>)</w:t>
+      </w:r>
+    </w:p>
+    <w:p>
+      <w:pPr>
+        <w:jc w:val="center"/>
+      </w:pPr>
       <w:r>
         <w:rPr>
           <w:noProof/>
         </w:rPr>
         <w:drawing>
-          <wp:inline distT="0" distB="0" distL="0" distR="0" wp14:anchorId="648951F9" wp14:editId="60296620">
-            <wp:extent cx="5943600" cy="3448685"/>
+          <wp:inline distT="0" distB="0" distL="0" distR="0" wp14:anchorId="1EED3C5F" wp14:editId="7F6F55F5">
+            <wp:extent cx="4572000" cy="3163765"/>
             <wp:effectExtent l="0" t="0" r="0" b="0"/>
-            <wp:docPr id="8" name="Imagen 8"/>
+            <wp:docPr id="6" name="Imagen 6"/>
             <wp:cNvGraphicFramePr>
               <a:graphicFrameLocks xmlns:a="http://schemas.openxmlformats.org/drawingml/2006/main" noChangeAspect="1"/>
             </wp:cNvGraphicFramePr>
@@ -728,7 +600,7 @@
                   <pic:spPr>
                     <a:xfrm>
                       <a:off x="0" y="0"/>
-                      <a:ext cx="5943600" cy="3448685"/>
+                      <a:ext cx="4579726" cy="3169111"/>
                     </a:xfrm>
                     <a:prstGeom prst="rect">
                       <a:avLst/>
@@ -742,15 +614,36 @@
       </w:r>
     </w:p>
     <w:p>
+      <w:pPr>
+        <w:pStyle w:val="Prrafodelista"/>
+        <w:numPr>
+          <w:ilvl w:val="0"/>
+          <w:numId w:val="1"/>
+        </w:numPr>
+        <w:rPr>
+          <w:b/>
+        </w:rPr>
+      </w:pPr>
+      <w:r>
+        <w:rPr>
+          <w:b/>
+        </w:rPr>
+        <w:t>CustOrder.dtsx (Fact)</w:t>
+      </w:r>
+    </w:p>
+    <w:p>
+      <w:pPr>
+        <w:jc w:val="center"/>
+      </w:pPr>
       <w:r>
         <w:rPr>
           <w:noProof/>
         </w:rPr>
         <w:drawing>
-          <wp:inline distT="0" distB="0" distL="0" distR="0" wp14:anchorId="0B3FC076" wp14:editId="1207D715">
-            <wp:extent cx="5943600" cy="3481705"/>
-            <wp:effectExtent l="0" t="0" r="0" b="4445"/>
-            <wp:docPr id="10" name="Imagen 10"/>
+          <wp:inline distT="0" distB="0" distL="0" distR="0" wp14:anchorId="5751952C" wp14:editId="12A81AE3">
+            <wp:extent cx="4521200" cy="3092868"/>
+            <wp:effectExtent l="0" t="0" r="0" b="0"/>
+            <wp:docPr id="7" name="Imagen 7"/>
             <wp:cNvGraphicFramePr>
               <a:graphicFrameLocks xmlns:a="http://schemas.openxmlformats.org/drawingml/2006/main" noChangeAspect="1"/>
             </wp:cNvGraphicFramePr>
@@ -770,6 +663,113 @@
                   <pic:spPr>
                     <a:xfrm>
                       <a:off x="0" y="0"/>
+                      <a:ext cx="4533763" cy="3101462"/>
+                    </a:xfrm>
+                    <a:prstGeom prst="rect">
+                      <a:avLst/>
+                    </a:prstGeom>
+                  </pic:spPr>
+                </pic:pic>
+              </a:graphicData>
+            </a:graphic>
+          </wp:inline>
+        </w:drawing>
+      </w:r>
+    </w:p>
+    <w:p/>
+    <w:p/>
+    <w:p/>
+    <w:p/>
+    <w:p>
+      <w:pPr>
+        <w:pStyle w:val="Prrafodelista"/>
+        <w:numPr>
+          <w:ilvl w:val="0"/>
+          <w:numId w:val="1"/>
+        </w:numPr>
+        <w:rPr>
+          <w:b/>
+        </w:rPr>
+      </w:pPr>
+      <w:r>
+        <w:rPr>
+          <w:b/>
+        </w:rPr>
+        <w:lastRenderedPageBreak/>
+        <w:t>Base de datos BookStoreDW</w:t>
+      </w:r>
+    </w:p>
+    <w:p>
+      <w:r>
+        <w:rPr>
+          <w:noProof/>
+        </w:rPr>
+        <w:drawing>
+          <wp:inline distT="0" distB="0" distL="0" distR="0" wp14:anchorId="648951F9" wp14:editId="60296620">
+            <wp:extent cx="5943600" cy="3448685"/>
+            <wp:effectExtent l="0" t="0" r="0" b="0"/>
+            <wp:docPr id="8" name="Imagen 8"/>
+            <wp:cNvGraphicFramePr>
+              <a:graphicFrameLocks xmlns:a="http://schemas.openxmlformats.org/drawingml/2006/main" noChangeAspect="1"/>
+            </wp:cNvGraphicFramePr>
+            <a:graphic xmlns:a="http://schemas.openxmlformats.org/drawingml/2006/main">
+              <a:graphicData uri="http://schemas.openxmlformats.org/drawingml/2006/picture">
+                <pic:pic xmlns:pic="http://schemas.openxmlformats.org/drawingml/2006/picture">
+                  <pic:nvPicPr>
+                    <pic:cNvPr id="1" name=""/>
+                    <pic:cNvPicPr/>
+                  </pic:nvPicPr>
+                  <pic:blipFill>
+                    <a:blip r:embed="rId14"/>
+                    <a:stretch>
+                      <a:fillRect/>
+                    </a:stretch>
+                  </pic:blipFill>
+                  <pic:spPr>
+                    <a:xfrm>
+                      <a:off x="0" y="0"/>
+                      <a:ext cx="5943600" cy="3448685"/>
+                    </a:xfrm>
+                    <a:prstGeom prst="rect">
+                      <a:avLst/>
+                    </a:prstGeom>
+                  </pic:spPr>
+                </pic:pic>
+              </a:graphicData>
+            </a:graphic>
+          </wp:inline>
+        </w:drawing>
+      </w:r>
+    </w:p>
+    <w:p>
+      <w:r>
+        <w:rPr>
+          <w:noProof/>
+        </w:rPr>
+        <w:drawing>
+          <wp:inline distT="0" distB="0" distL="0" distR="0" wp14:anchorId="0B3FC076" wp14:editId="1207D715">
+            <wp:extent cx="5943600" cy="3481705"/>
+            <wp:effectExtent l="0" t="0" r="0" b="4445"/>
+            <wp:docPr id="10" name="Imagen 10"/>
+            <wp:cNvGraphicFramePr>
+              <a:graphicFrameLocks xmlns:a="http://schemas.openxmlformats.org/drawingml/2006/main" noChangeAspect="1"/>
+            </wp:cNvGraphicFramePr>
+            <a:graphic xmlns:a="http://schemas.openxmlformats.org/drawingml/2006/main">
+              <a:graphicData uri="http://schemas.openxmlformats.org/drawingml/2006/picture">
+                <pic:pic xmlns:pic="http://schemas.openxmlformats.org/drawingml/2006/picture">
+                  <pic:nvPicPr>
+                    <pic:cNvPr id="1" name=""/>
+                    <pic:cNvPicPr/>
+                  </pic:nvPicPr>
+                  <pic:blipFill>
+                    <a:blip r:embed="rId15"/>
+                    <a:stretch>
+                      <a:fillRect/>
+                    </a:stretch>
+                  </pic:blipFill>
+                  <pic:spPr>
+                    <a:xfrm>
+                      <a:off x="0" y="0"/>
                       <a:ext cx="5943600" cy="3481705"/>
                     </a:xfrm>
                     <a:prstGeom prst="rect">
@@ -783,7 +783,384 @@
         </w:drawing>
       </w:r>
     </w:p>
+    <w:p/>
+    <w:p/>
+    <w:p/>
+    <w:p>
+      <w:pPr>
+        <w:rPr>
+          <w:b/>
+          <w:lang w:val="es-BO"/>
+        </w:rPr>
+      </w:pPr>
+      <w:r>
+        <w:rPr>
+          <w:b/>
+          <w:lang w:val="es-BO"/>
+        </w:rPr>
+        <w:lastRenderedPageBreak/>
+        <w:t xml:space="preserve">Paquetes </w:t>
+      </w:r>
+      <w:proofErr w:type="spellStart"/>
+      <w:r>
+        <w:rPr>
+          <w:b/>
+          <w:lang w:val="es-BO"/>
+        </w:rPr>
+        <w:t>deployados</w:t>
+      </w:r>
+      <w:proofErr w:type="spellEnd"/>
+      <w:r>
+        <w:rPr>
+          <w:b/>
+          <w:lang w:val="es-BO"/>
+        </w:rPr>
+        <w:t xml:space="preserve"> en el </w:t>
+      </w:r>
+      <w:proofErr w:type="spellStart"/>
+      <w:r>
+        <w:rPr>
+          <w:b/>
+          <w:lang w:val="es-BO"/>
+        </w:rPr>
+        <w:t>Integration</w:t>
+      </w:r>
+      <w:proofErr w:type="spellEnd"/>
+      <w:r>
+        <w:rPr>
+          <w:b/>
+          <w:lang w:val="es-BO"/>
+        </w:rPr>
+        <w:t xml:space="preserve"> </w:t>
+      </w:r>
+      <w:proofErr w:type="spellStart"/>
+      <w:r>
+        <w:rPr>
+          <w:b/>
+          <w:lang w:val="es-BO"/>
+        </w:rPr>
+        <w:t>Services</w:t>
+      </w:r>
+      <w:proofErr w:type="spellEnd"/>
+      <w:r>
+        <w:rPr>
+          <w:b/>
+          <w:lang w:val="es-BO"/>
+        </w:rPr>
+        <w:t xml:space="preserve"> - SSIDB del servidor de BD</w:t>
+      </w:r>
+    </w:p>
+    <w:p>
+      <w:pPr>
+        <w:jc w:val="center"/>
+      </w:pPr>
+      <w:r>
+        <w:rPr>
+          <w:noProof/>
+        </w:rPr>
+        <w:drawing>
+          <wp:inline distT="0" distB="0" distL="0" distR="0" wp14:anchorId="07CC8A88" wp14:editId="32FDEBB9">
+            <wp:extent cx="2196838" cy="1790700"/>
+            <wp:effectExtent l="0" t="0" r="0" b="0"/>
+            <wp:docPr id="14" name="Imagen 14"/>
+            <wp:cNvGraphicFramePr>
+              <a:graphicFrameLocks xmlns:a="http://schemas.openxmlformats.org/drawingml/2006/main" noChangeAspect="1"/>
+            </wp:cNvGraphicFramePr>
+            <a:graphic xmlns:a="http://schemas.openxmlformats.org/drawingml/2006/main">
+              <a:graphicData uri="http://schemas.openxmlformats.org/drawingml/2006/picture">
+                <pic:pic xmlns:pic="http://schemas.openxmlformats.org/drawingml/2006/picture">
+                  <pic:nvPicPr>
+                    <pic:cNvPr id="1" name=""/>
+                    <pic:cNvPicPr/>
+                  </pic:nvPicPr>
+                  <pic:blipFill>
+                    <a:blip r:embed="rId16"/>
+                    <a:stretch>
+                      <a:fillRect/>
+                    </a:stretch>
+                  </pic:blipFill>
+                  <pic:spPr>
+                    <a:xfrm>
+                      <a:off x="0" y="0"/>
+                      <a:ext cx="2211720" cy="1802830"/>
+                    </a:xfrm>
+                    <a:prstGeom prst="rect">
+                      <a:avLst/>
+                    </a:prstGeom>
+                  </pic:spPr>
+                </pic:pic>
+              </a:graphicData>
+            </a:graphic>
+          </wp:inline>
+        </w:drawing>
+      </w:r>
+    </w:p>
+    <w:p>
+      <w:pPr>
+        <w:jc w:val="center"/>
+      </w:pPr>
+    </w:p>
+    <w:p>
+      <w:pPr>
+        <w:rPr>
+          <w:b/>
+          <w:lang w:val="es-BO"/>
+        </w:rPr>
+      </w:pPr>
+      <w:proofErr w:type="spellStart"/>
+      <w:r>
+        <w:rPr>
+          <w:b/>
+          <w:lang w:val="es-BO"/>
+        </w:rPr>
+        <w:t>Creacion</w:t>
+      </w:r>
+      <w:proofErr w:type="spellEnd"/>
+      <w:r>
+        <w:rPr>
+          <w:b/>
+          <w:lang w:val="es-BO"/>
+        </w:rPr>
+        <w:t xml:space="preserve">, </w:t>
+      </w:r>
+      <w:proofErr w:type="spellStart"/>
+      <w:r>
+        <w:rPr>
+          <w:b/>
+          <w:lang w:val="es-BO"/>
+        </w:rPr>
+        <w:t>programacion</w:t>
+      </w:r>
+      <w:proofErr w:type="spellEnd"/>
+      <w:r>
+        <w:rPr>
+          <w:b/>
+          <w:lang w:val="es-BO"/>
+        </w:rPr>
+        <w:t xml:space="preserve"> y </w:t>
+      </w:r>
+      <w:proofErr w:type="spellStart"/>
+      <w:r>
+        <w:rPr>
+          <w:b/>
+          <w:lang w:val="es-BO"/>
+        </w:rPr>
+        <w:t>ejecucion</w:t>
+      </w:r>
+      <w:proofErr w:type="spellEnd"/>
+      <w:r>
+        <w:rPr>
+          <w:b/>
+          <w:lang w:val="es-BO"/>
+        </w:rPr>
+        <w:t xml:space="preserve"> del Job “</w:t>
+      </w:r>
+      <w:proofErr w:type="spellStart"/>
+      <w:r>
+        <w:rPr>
+          <w:b/>
+          <w:lang w:val="es-BO"/>
+        </w:rPr>
+        <w:t>BookStoreETL</w:t>
+      </w:r>
+      <w:proofErr w:type="spellEnd"/>
+      <w:r>
+        <w:rPr>
+          <w:b/>
+          <w:lang w:val="es-BO"/>
+        </w:rPr>
+        <w:t>”</w:t>
+      </w:r>
+    </w:p>
+    <w:p>
+      <w:pPr>
+        <w:jc w:val="center"/>
+      </w:pPr>
+      <w:r>
+        <w:rPr>
+          <w:noProof/>
+        </w:rPr>
+        <w:drawing>
+          <wp:inline distT="0" distB="0" distL="0" distR="0" wp14:anchorId="632A2EBD" wp14:editId="1F2A1BAC">
+            <wp:extent cx="5032009" cy="4347634"/>
+            <wp:effectExtent l="0" t="0" r="0" b="0"/>
+            <wp:docPr id="12" name="Imagen 12"/>
+            <wp:cNvGraphicFramePr>
+              <a:graphicFrameLocks xmlns:a="http://schemas.openxmlformats.org/drawingml/2006/main" noChangeAspect="1"/>
+            </wp:cNvGraphicFramePr>
+            <a:graphic xmlns:a="http://schemas.openxmlformats.org/drawingml/2006/main">
+              <a:graphicData uri="http://schemas.openxmlformats.org/drawingml/2006/picture">
+                <pic:pic xmlns:pic="http://schemas.openxmlformats.org/drawingml/2006/picture">
+                  <pic:nvPicPr>
+                    <pic:cNvPr id="1" name=""/>
+                    <pic:cNvPicPr/>
+                  </pic:nvPicPr>
+                  <pic:blipFill>
+                    <a:blip r:embed="rId17"/>
+                    <a:stretch>
+                      <a:fillRect/>
+                    </a:stretch>
+                  </pic:blipFill>
+                  <pic:spPr>
+                    <a:xfrm>
+                      <a:off x="0" y="0"/>
+                      <a:ext cx="5039021" cy="4353693"/>
+                    </a:xfrm>
+                    <a:prstGeom prst="rect">
+                      <a:avLst/>
+                    </a:prstGeom>
+                  </pic:spPr>
+                </pic:pic>
+              </a:graphicData>
+            </a:graphic>
+          </wp:inline>
+        </w:drawing>
+      </w:r>
+    </w:p>
+    <w:p>
+      <w:pPr>
+        <w:jc w:val="center"/>
+      </w:pPr>
+      <w:r>
+        <w:rPr>
+          <w:noProof/>
+        </w:rPr>
+        <w:lastRenderedPageBreak/>
+        <w:drawing>
+          <wp:inline distT="0" distB="0" distL="0" distR="0" wp14:anchorId="714C5B0B" wp14:editId="3DBC1E51">
+            <wp:extent cx="4940300" cy="4242535"/>
+            <wp:effectExtent l="0" t="0" r="0" b="5715"/>
+            <wp:docPr id="13" name="Imagen 13"/>
+            <wp:cNvGraphicFramePr>
+              <a:graphicFrameLocks xmlns:a="http://schemas.openxmlformats.org/drawingml/2006/main" noChangeAspect="1"/>
+            </wp:cNvGraphicFramePr>
+            <a:graphic xmlns:a="http://schemas.openxmlformats.org/drawingml/2006/main">
+              <a:graphicData uri="http://schemas.openxmlformats.org/drawingml/2006/picture">
+                <pic:pic xmlns:pic="http://schemas.openxmlformats.org/drawingml/2006/picture">
+                  <pic:nvPicPr>
+                    <pic:cNvPr id="1" name=""/>
+                    <pic:cNvPicPr/>
+                  </pic:nvPicPr>
+                  <pic:blipFill>
+                    <a:blip r:embed="rId18"/>
+                    <a:stretch>
+                      <a:fillRect/>
+                    </a:stretch>
+                  </pic:blipFill>
+                  <pic:spPr>
+                    <a:xfrm>
+                      <a:off x="0" y="0"/>
+                      <a:ext cx="4944627" cy="4246251"/>
+                    </a:xfrm>
+                    <a:prstGeom prst="rect">
+                      <a:avLst/>
+                    </a:prstGeom>
+                  </pic:spPr>
+                </pic:pic>
+              </a:graphicData>
+            </a:graphic>
+          </wp:inline>
+        </w:drawing>
+      </w:r>
+    </w:p>
+    <w:p>
+      <w:pPr>
+        <w:jc w:val="center"/>
+      </w:pPr>
+    </w:p>
+    <w:p>
+      <w:pPr>
+        <w:jc w:val="center"/>
+      </w:pPr>
+      <w:r>
+        <w:rPr>
+          <w:noProof/>
+        </w:rPr>
+        <w:drawing>
+          <wp:inline distT="0" distB="0" distL="0" distR="0" wp14:anchorId="6AEFC451" wp14:editId="158B516D">
+            <wp:extent cx="5499100" cy="2968104"/>
+            <wp:effectExtent l="0" t="0" r="6350" b="3810"/>
+            <wp:docPr id="9" name="Imagen 9"/>
+            <wp:cNvGraphicFramePr>
+              <a:graphicFrameLocks xmlns:a="http://schemas.openxmlformats.org/drawingml/2006/main" noChangeAspect="1"/>
+            </wp:cNvGraphicFramePr>
+            <a:graphic xmlns:a="http://schemas.openxmlformats.org/drawingml/2006/main">
+              <a:graphicData uri="http://schemas.openxmlformats.org/drawingml/2006/picture">
+                <pic:pic xmlns:pic="http://schemas.openxmlformats.org/drawingml/2006/picture">
+                  <pic:nvPicPr>
+                    <pic:cNvPr id="1" name=""/>
+                    <pic:cNvPicPr/>
+                  </pic:nvPicPr>
+                  <pic:blipFill>
+                    <a:blip r:embed="rId19"/>
+                    <a:stretch>
+                      <a:fillRect/>
+                    </a:stretch>
+                  </pic:blipFill>
+                  <pic:spPr>
+                    <a:xfrm>
+                      <a:off x="0" y="0"/>
+                      <a:ext cx="5502794" cy="2970098"/>
+                    </a:xfrm>
+                    <a:prstGeom prst="rect">
+                      <a:avLst/>
+                    </a:prstGeom>
+                  </pic:spPr>
+                </pic:pic>
+              </a:graphicData>
+            </a:graphic>
+          </wp:inline>
+        </w:drawing>
+      </w:r>
+    </w:p>
+    <w:p>
+      <w:pPr>
+        <w:jc w:val="center"/>
+      </w:pPr>
+      <w:r>
+        <w:rPr>
+          <w:noProof/>
+        </w:rPr>
+        <w:lastRenderedPageBreak/>
+        <w:drawing>
+          <wp:inline distT="0" distB="0" distL="0" distR="0" wp14:anchorId="296F40D6" wp14:editId="2C170F7C">
+            <wp:extent cx="5283200" cy="2423160"/>
+            <wp:effectExtent l="0" t="0" r="0" b="0"/>
+            <wp:docPr id="11" name="Imagen 11"/>
+            <wp:cNvGraphicFramePr>
+              <a:graphicFrameLocks xmlns:a="http://schemas.openxmlformats.org/drawingml/2006/main" noChangeAspect="1"/>
+            </wp:cNvGraphicFramePr>
+            <a:graphic xmlns:a="http://schemas.openxmlformats.org/drawingml/2006/main">
+              <a:graphicData uri="http://schemas.openxmlformats.org/drawingml/2006/picture">
+                <pic:pic xmlns:pic="http://schemas.openxmlformats.org/drawingml/2006/picture">
+                  <pic:nvPicPr>
+                    <pic:cNvPr id="1" name=""/>
+                    <pic:cNvPicPr/>
+                  </pic:nvPicPr>
+                  <pic:blipFill>
+                    <a:blip r:embed="rId20"/>
+                    <a:stretch>
+                      <a:fillRect/>
+                    </a:stretch>
+                  </pic:blipFill>
+                  <pic:spPr>
+                    <a:xfrm>
+                      <a:off x="0" y="0"/>
+                      <a:ext cx="5292632" cy="2427486"/>
+                    </a:xfrm>
+                    <a:prstGeom prst="rect">
+                      <a:avLst/>
+                    </a:prstGeom>
+                  </pic:spPr>
+                </pic:pic>
+              </a:graphicData>
+            </a:graphic>
+          </wp:inline>
+        </w:drawing>
+      </w:r>
+    </w:p>
     <w:sectPr>
+      <w:footerReference w:type="default" r:id="rId21"/>
       <w:pgSz w:w="12240" w:h="15840"/>
       <w:pgMar w:top="1440" w:right="1440" w:bottom="1440" w:left="1440" w:header="720" w:footer="720" w:gutter="0"/>
       <w:cols w:space="720"/>
@@ -791,6 +1168,102 @@
     </w:sectPr>
   </w:body>
 </w:document>
+</file>
+
+<file path=word/endnotes.xml><?xml version="1.0" encoding="utf-8"?>
+<w:endnotes xmlns:wpc="http://schemas.microsoft.com/office/word/2010/wordprocessingCanvas" xmlns:mc="http://schemas.openxmlformats.org/markup-compatibility/2006" xmlns:o="urn:schemas-microsoft-com:office:office" xmlns:r="http://schemas.openxmlformats.org/officeDocument/2006/relationships" xmlns:m="http://schemas.openxmlformats.org/officeDocument/2006/math" xmlns:v="urn:schemas-microsoft-com:vml" xmlns:wp14="http://schemas.microsoft.com/office/word/2010/wordprocessingDrawing" xmlns:wp="http://schemas.openxmlformats.org/drawingml/2006/wordprocessingDrawing" xmlns:w10="urn:schemas-microsoft-com:office:word" xmlns:w="http://schemas.openxmlformats.org/wordprocessingml/2006/main" xmlns:w14="http://schemas.microsoft.com/office/word/2010/wordml" xmlns:w15="http://schemas.microsoft.com/office/word/2012/wordml" xmlns:wpg="http://schemas.microsoft.com/office/word/2010/wordprocessingGroup" xmlns:wpi="http://schemas.microsoft.com/office/word/2010/wordprocessingInk" xmlns:wne="http://schemas.microsoft.com/office/word/2006/wordml" xmlns:wps="http://schemas.microsoft.com/office/word/2010/wordprocessingShape" mc:Ignorable="w14 w15 wp14">
+  <w:endnote w:type="separator" w:id="-1">
+    <w:p>
+      <w:pPr>
+        <w:spacing w:after="0" w:line="240" w:lineRule="auto"/>
+      </w:pPr>
+      <w:r>
+        <w:separator/>
+      </w:r>
+    </w:p>
+  </w:endnote>
+  <w:endnote w:type="continuationSeparator" w:id="0">
+    <w:p>
+      <w:pPr>
+        <w:spacing w:after="0" w:line="240" w:lineRule="auto"/>
+      </w:pPr>
+      <w:r>
+        <w:continuationSeparator/>
+      </w:r>
+    </w:p>
+  </w:endnote>
+</w:endnotes>
+</file>
+
+<file path=word/footer1.xml><?xml version="1.0" encoding="utf-8"?>
+<w:ftr xmlns:wpc="http://schemas.microsoft.com/office/word/2010/wordprocessingCanvas" xmlns:mc="http://schemas.openxmlformats.org/markup-compatibility/2006" xmlns:o="urn:schemas-microsoft-com:office:office" xmlns:r="http://schemas.openxmlformats.org/officeDocument/2006/relationships" xmlns:m="http://schemas.openxmlformats.org/officeDocument/2006/math" xmlns:v="urn:schemas-microsoft-com:vml" xmlns:wp14="http://schemas.microsoft.com/office/word/2010/wordprocessingDrawing" xmlns:wp="http://schemas.openxmlformats.org/drawingml/2006/wordprocessingDrawing" xmlns:w10="urn:schemas-microsoft-com:office:word" xmlns:w="http://schemas.openxmlformats.org/wordprocessingml/2006/main" xmlns:w14="http://schemas.microsoft.com/office/word/2010/wordml" xmlns:w15="http://schemas.microsoft.com/office/word/2012/wordml" xmlns:wpg="http://schemas.microsoft.com/office/word/2010/wordprocessingGroup" xmlns:wpi="http://schemas.microsoft.com/office/word/2010/wordprocessingInk" xmlns:wne="http://schemas.microsoft.com/office/word/2006/wordml" xmlns:wps="http://schemas.microsoft.com/office/word/2010/wordprocessingShape" mc:Ignorable="w14 w15 wp14">
+  <w:sdt>
+    <w:sdtPr>
+      <w:id w:val="-1570952703"/>
+      <w:docPartObj>
+        <w:docPartGallery w:val="Page Numbers (Bottom of Page)"/>
+        <w:docPartUnique/>
+      </w:docPartObj>
+    </w:sdtPr>
+    <w:sdtContent>
+      <w:p>
+        <w:pPr>
+          <w:pStyle w:val="Piedepgina"/>
+          <w:jc w:val="right"/>
+        </w:pPr>
+        <w:r>
+          <w:fldChar w:fldCharType="begin"/>
+        </w:r>
+        <w:r>
+          <w:instrText>PAGE   \* MERGEFORMAT</w:instrText>
+        </w:r>
+        <w:r>
+          <w:fldChar w:fldCharType="separate"/>
+        </w:r>
+        <w:r>
+          <w:rPr>
+            <w:noProof/>
+            <w:lang w:val="es-ES"/>
+          </w:rPr>
+          <w:t>1</w:t>
+        </w:r>
+        <w:r>
+          <w:fldChar w:fldCharType="end"/>
+        </w:r>
+      </w:p>
+    </w:sdtContent>
+  </w:sdt>
+  <w:p>
+    <w:pPr>
+      <w:pStyle w:val="Piedepgina"/>
+    </w:pPr>
+  </w:p>
+</w:ftr>
+</file>
+
+<file path=word/footnotes.xml><?xml version="1.0" encoding="utf-8"?>
+<w:footnotes xmlns:wpc="http://schemas.microsoft.com/office/word/2010/wordprocessingCanvas" xmlns:mc="http://schemas.openxmlformats.org/markup-compatibility/2006" xmlns:o="urn:schemas-microsoft-com:office:office" xmlns:r="http://schemas.openxmlformats.org/officeDocument/2006/relationships" xmlns:m="http://schemas.openxmlformats.org/officeDocument/2006/math" xmlns:v="urn:schemas-microsoft-com:vml" xmlns:wp14="http://schemas.microsoft.com/office/word/2010/wordprocessingDrawing" xmlns:wp="http://schemas.openxmlformats.org/drawingml/2006/wordprocessingDrawing" xmlns:w10="urn:schemas-microsoft-com:office:word" xmlns:w="http://schemas.openxmlformats.org/wordprocessingml/2006/main" xmlns:w14="http://schemas.microsoft.com/office/word/2010/wordml" xmlns:w15="http://schemas.microsoft.com/office/word/2012/wordml" xmlns:wpg="http://schemas.microsoft.com/office/word/2010/wordprocessingGroup" xmlns:wpi="http://schemas.microsoft.com/office/word/2010/wordprocessingInk" xmlns:wne="http://schemas.microsoft.com/office/word/2006/wordml" xmlns:wps="http://schemas.microsoft.com/office/word/2010/wordprocessingShape" mc:Ignorable="w14 w15 wp14">
+  <w:footnote w:type="separator" w:id="-1">
+    <w:p>
+      <w:pPr>
+        <w:spacing w:after="0" w:line="240" w:lineRule="auto"/>
+      </w:pPr>
+      <w:r>
+        <w:separator/>
+      </w:r>
+    </w:p>
+  </w:footnote>
+  <w:footnote w:type="continuationSeparator" w:id="0">
+    <w:p>
+      <w:pPr>
+        <w:spacing w:after="0" w:line="240" w:lineRule="auto"/>
+      </w:pPr>
+      <w:r>
+        <w:continuationSeparator/>
+      </w:r>
+    </w:p>
+  </w:footnote>
+</w:footnotes>
 </file>
 
 <file path=word/numbering.xml><?xml version="1.0" encoding="utf-8"?>
@@ -1346,6 +1819,50 @@
       <w:contextualSpacing/>
     </w:pPr>
   </w:style>
+  <w:style w:type="paragraph" w:styleId="Encabezado">
+    <w:name w:val="header"/>
+    <w:basedOn w:val="Normal"/>
+    <w:link w:val="EncabezadoCar"/>
+    <w:uiPriority w:val="99"/>
+    <w:unhideWhenUsed/>
+    <w:rsid w:val="002402A9"/>
+    <w:pPr>
+      <w:tabs>
+        <w:tab w:val="center" w:pos="4680"/>
+        <w:tab w:val="right" w:pos="9360"/>
+      </w:tabs>
+      <w:spacing w:after="0" w:line="240" w:lineRule="auto"/>
+    </w:pPr>
+  </w:style>
+  <w:style w:type="character" w:customStyle="1" w:styleId="EncabezadoCar">
+    <w:name w:val="Encabezado Car"/>
+    <w:basedOn w:val="Fuentedeprrafopredeter"/>
+    <w:link w:val="Encabezado"/>
+    <w:uiPriority w:val="99"/>
+    <w:rsid w:val="002402A9"/>
+  </w:style>
+  <w:style w:type="paragraph" w:styleId="Piedepgina">
+    <w:name w:val="footer"/>
+    <w:basedOn w:val="Normal"/>
+    <w:link w:val="PiedepginaCar"/>
+    <w:uiPriority w:val="99"/>
+    <w:unhideWhenUsed/>
+    <w:rsid w:val="002402A9"/>
+    <w:pPr>
+      <w:tabs>
+        <w:tab w:val="center" w:pos="4680"/>
+        <w:tab w:val="right" w:pos="9360"/>
+      </w:tabs>
+      <w:spacing w:after="0" w:line="240" w:lineRule="auto"/>
+    </w:pPr>
+  </w:style>
+  <w:style w:type="character" w:customStyle="1" w:styleId="PiedepginaCar">
+    <w:name w:val="Pie de página Car"/>
+    <w:basedOn w:val="Fuentedeprrafopredeter"/>
+    <w:link w:val="Piedepgina"/>
+    <w:uiPriority w:val="99"/>
+    <w:rsid w:val="002402A9"/>
+  </w:style>
 </w:styles>
 </file>
 

</xml_diff>